<commit_message>
added bio and resume
</commit_message>
<xml_diff>
--- a/MongoDB.docx
+++ b/MongoDB.docx
@@ -871,7 +871,6 @@
         </w:rPr>
       </w:pPr>
       <w:proofErr w:type="spellStart"/>
-      <w:proofErr w:type="gramStart"/>
       <w:r>
         <w:rPr>
           <w:sz w:val="20"/>
@@ -885,15 +884,7 @@
           <w:sz w:val="20"/>
           <w:szCs w:val="20"/>
         </w:rPr>
-        <w:t>(</w:t>
-      </w:r>
-      <w:proofErr w:type="gramEnd"/>
-      <w:r>
-        <w:rPr>
-          <w:sz w:val="20"/>
-          <w:szCs w:val="20"/>
-        </w:rPr>
-        <w:t xml:space="preserve">{"continent": "Africa"}) </w:t>
+        <w:t xml:space="preserve">({"continent": "Africa"}) </w:t>
       </w:r>
     </w:p>
     <w:p>
@@ -1086,21 +1077,12 @@
           <w:szCs w:val="20"/>
         </w:rPr>
       </w:pPr>
-      <w:proofErr w:type="gramStart"/>
-      <w:r>
-        <w:rPr>
-          <w:sz w:val="20"/>
-          <w:szCs w:val="20"/>
-        </w:rPr>
-        <w:t>use</w:t>
-      </w:r>
-      <w:proofErr w:type="gramEnd"/>
-      <w:r>
-        <w:rPr>
-          <w:sz w:val="20"/>
-          <w:szCs w:val="20"/>
-        </w:rPr>
-        <w:t xml:space="preserve"> classroom</w:t>
+      <w:r>
+        <w:rPr>
+          <w:sz w:val="20"/>
+          <w:szCs w:val="20"/>
+        </w:rPr>
+        <w:t>use classroom</w:t>
       </w:r>
     </w:p>
     <w:p>
@@ -1212,23 +1194,7 @@
           <w:sz w:val="20"/>
           <w:szCs w:val="20"/>
         </w:rPr>
-        <w:t>An entry for a single person</w:t>
-      </w:r>
-      <w:r>
-        <w:rPr>
-          <w:color w:val="A6A6A6" w:themeColor="background1" w:themeShade="A6"/>
-          <w:sz w:val="20"/>
-          <w:szCs w:val="20"/>
-        </w:rPr>
-        <w:t xml:space="preserve">, </w:t>
-      </w:r>
-      <w:r>
-        <w:rPr>
-          <w:color w:val="A6A6A6" w:themeColor="background1" w:themeShade="A6"/>
-          <w:sz w:val="20"/>
-          <w:szCs w:val="20"/>
-        </w:rPr>
-        <w:t>all the Mac users in your row</w:t>
+        <w:t>An entry for a single person, all the Mac users in your row</w:t>
       </w:r>
       <w:r>
         <w:rPr>
@@ -1275,7 +1241,6 @@
         </w:rPr>
       </w:pPr>
       <w:proofErr w:type="spellStart"/>
-      <w:proofErr w:type="gramStart"/>
       <w:r>
         <w:rPr>
           <w:sz w:val="20"/>
@@ -1289,15 +1254,7 @@
           <w:sz w:val="20"/>
           <w:szCs w:val="20"/>
         </w:rPr>
-        <w:t>(</w:t>
-      </w:r>
-      <w:proofErr w:type="gramEnd"/>
-      <w:r>
-        <w:rPr>
-          <w:sz w:val="20"/>
-          <w:szCs w:val="20"/>
-        </w:rPr>
-        <w:t>{row:3})</w:t>
+        <w:t>({row:3})</w:t>
       </w:r>
     </w:p>
     <w:p>
@@ -1314,7 +1271,6 @@
         </w:rPr>
       </w:pPr>
       <w:proofErr w:type="spellStart"/>
-      <w:proofErr w:type="gramStart"/>
       <w:r>
         <w:rPr>
           <w:sz w:val="20"/>
@@ -1328,15 +1284,7 @@
           <w:sz w:val="20"/>
           <w:szCs w:val="20"/>
         </w:rPr>
-        <w:t>(</w:t>
-      </w:r>
-      <w:proofErr w:type="gramEnd"/>
-      <w:r>
-        <w:rPr>
-          <w:sz w:val="20"/>
-          <w:szCs w:val="20"/>
-        </w:rPr>
-        <w:t>{</w:t>
+        <w:t>({</w:t>
       </w:r>
       <w:proofErr w:type="spellStart"/>
       <w:r>
@@ -1597,7 +1545,6 @@
         </w:rPr>
       </w:pPr>
       <w:proofErr w:type="spellStart"/>
-      <w:proofErr w:type="gramStart"/>
       <w:r>
         <w:rPr>
           <w:color w:val="000000"/>
@@ -1609,14 +1556,7 @@
         <w:rPr>
           <w:color w:val="000000"/>
         </w:rPr>
-        <w:t>(</w:t>
-      </w:r>
-      <w:proofErr w:type="gramEnd"/>
-      <w:r>
-        <w:rPr>
-          <w:color w:val="000000"/>
-        </w:rPr>
-        <w:t>{"country": "Morocco"}, {$set: {"continent":"</w:t>
+        <w:t>({"country": "Morocco"}, {$set: {"continent":"</w:t>
       </w:r>
       <w:proofErr w:type="spellStart"/>
       <w:r>
@@ -1870,18 +1810,8 @@
           <w:sz w:val="20"/>
           <w:szCs w:val="20"/>
         </w:rPr>
-        <w:t xml:space="preserve"> show the field can now be updated with the same </w:t>
-      </w:r>
-      <w:proofErr w:type="spellStart"/>
-      <w:r>
-        <w:rPr>
-          <w:color w:val="A6A6A6" w:themeColor="background1" w:themeShade="A6"/>
-          <w:sz w:val="20"/>
-          <w:szCs w:val="20"/>
-        </w:rPr>
-        <w:t>command</w:t>
-      </w:r>
-      <w:proofErr w:type="spellEnd"/>
+        <w:t xml:space="preserve"> show the field can now be updated with the same command</w:t>
+      </w:r>
     </w:p>
     <w:p>
       <w:pPr>
@@ -1941,18 +1871,8 @@
           <w:sz w:val="20"/>
           <w:szCs w:val="20"/>
         </w:rPr>
-        <w:t>// Show how to push to an array with $</w:t>
-      </w:r>
-      <w:proofErr w:type="spellStart"/>
-      <w:r>
-        <w:rPr>
-          <w:color w:val="A6A6A6" w:themeColor="background1" w:themeShade="A6"/>
-          <w:sz w:val="20"/>
-          <w:szCs w:val="20"/>
-        </w:rPr>
-        <w:t>push</w:t>
-      </w:r>
-      <w:proofErr w:type="spellEnd"/>
+        <w:t>// Show how to push to an array with $push</w:t>
+      </w:r>
     </w:p>
     <w:p>
       <w:pPr>
@@ -1967,7 +1887,6 @@
         </w:rPr>
       </w:pPr>
       <w:proofErr w:type="spellStart"/>
-      <w:proofErr w:type="gramStart"/>
       <w:r>
         <w:rPr>
           <w:color w:val="000000"/>
@@ -1979,14 +1898,7 @@
         <w:rPr>
           <w:color w:val="000000"/>
         </w:rPr>
-        <w:t>(</w:t>
-      </w:r>
-      <w:proofErr w:type="gramEnd"/>
-      <w:r>
-        <w:rPr>
-          <w:color w:val="000000"/>
-        </w:rPr>
-        <w:t>{"country": "Morocco"}, {$push: {"</w:t>
+        <w:t>({"country": "Morocco"}, {$push: {"</w:t>
       </w:r>
       <w:proofErr w:type="spellStart"/>
       <w:r>
@@ -2054,7 +1966,6 @@
         </w:rPr>
       </w:pPr>
       <w:proofErr w:type="spellStart"/>
-      <w:proofErr w:type="gramStart"/>
       <w:r>
         <w:rPr>
           <w:color w:val="000000"/>
@@ -2066,14 +1977,7 @@
         <w:rPr>
           <w:color w:val="000000"/>
         </w:rPr>
-        <w:t>(</w:t>
-      </w:r>
-      <w:proofErr w:type="gramEnd"/>
-      <w:r>
-        <w:rPr>
-          <w:color w:val="000000"/>
-        </w:rPr>
-        <w:t>{"</w:t>
+        <w:t>({"</w:t>
       </w:r>
       <w:proofErr w:type="spellStart"/>
       <w:r>
@@ -2141,7 +2045,6 @@
         </w:rPr>
       </w:pPr>
       <w:proofErr w:type="spellStart"/>
-      <w:proofErr w:type="gramStart"/>
       <w:r>
         <w:rPr>
           <w:color w:val="000000"/>
@@ -2153,14 +2056,7 @@
         <w:rPr>
           <w:color w:val="000000"/>
         </w:rPr>
-        <w:t>(</w:t>
-      </w:r>
-      <w:proofErr w:type="gramEnd"/>
-      <w:r>
-        <w:rPr>
-          <w:color w:val="000000"/>
-        </w:rPr>
-        <w:t>{})</w:t>
+        <w:t>({})</w:t>
       </w:r>
     </w:p>
     <w:p>
@@ -2214,7 +2110,6 @@
         </w:rPr>
       </w:pPr>
       <w:proofErr w:type="spellStart"/>
-      <w:proofErr w:type="gramStart"/>
       <w:r>
         <w:rPr>
           <w:color w:val="000000"/>
@@ -2228,7 +2123,6 @@
         </w:rPr>
         <w:t>()</w:t>
       </w:r>
-      <w:proofErr w:type="gramEnd"/>
     </w:p>
     <w:p>
       <w:pPr>
@@ -2684,7 +2578,6 @@
         </w:rPr>
       </w:pPr>
       <w:proofErr w:type="spellStart"/>
-      <w:proofErr w:type="gramStart"/>
       <w:r>
         <w:rPr>
           <w:rFonts w:ascii="Consolas" w:eastAsia="Times New Roman" w:hAnsi="Consolas" w:cs="Segoe UI"/>
@@ -2711,17 +2604,7 @@
           <w:sz w:val="18"/>
           <w:szCs w:val="18"/>
         </w:rPr>
-        <w:t>(</w:t>
-      </w:r>
-      <w:proofErr w:type="gramEnd"/>
-      <w:r>
-        <w:rPr>
-          <w:rFonts w:ascii="Consolas" w:eastAsia="Times New Roman" w:hAnsi="Consolas" w:cs="Segoe UI"/>
-          <w:color w:val="333333"/>
-          <w:sz w:val="18"/>
-          <w:szCs w:val="18"/>
-        </w:rPr>
-        <w:t>{}, {$set</w:t>
+        <w:t>({}, {$set</w:t>
       </w:r>
       <w:r>
         <w:rPr>
@@ -2837,25 +2720,7 @@
           <w:sz w:val="18"/>
           <w:szCs w:val="18"/>
         </w:rPr>
-        <w:t xml:space="preserve"> to true </w:t>
-      </w:r>
-      <w:r>
-        <w:rPr>
-          <w:rFonts w:ascii="Consolas" w:eastAsia="Times New Roman" w:hAnsi="Consolas" w:cs="Segoe UI"/>
-          <w:color w:val="969896"/>
-          <w:sz w:val="18"/>
-          <w:szCs w:val="18"/>
-        </w:rPr>
-        <w:t>for Steve</w:t>
-      </w:r>
-      <w:r>
-        <w:rPr>
-          <w:rFonts w:ascii="Consolas" w:eastAsia="Times New Roman" w:hAnsi="Consolas" w:cs="Segoe UI"/>
-          <w:color w:val="969896"/>
-          <w:sz w:val="18"/>
-          <w:szCs w:val="18"/>
-        </w:rPr>
-        <w:t xml:space="preserve"> entry.</w:t>
+        <w:t xml:space="preserve"> to true for Steve entry.</w:t>
       </w:r>
     </w:p>
     <w:p>
@@ -3209,7 +3074,6 @@
         </w:rPr>
       </w:pPr>
       <w:proofErr w:type="spellStart"/>
-      <w:proofErr w:type="gramStart"/>
       <w:r>
         <w:rPr>
           <w:rFonts w:ascii="Consolas" w:eastAsia="Times New Roman" w:hAnsi="Consolas" w:cs="Segoe UI"/>
@@ -3227,17 +3091,7 @@
           <w:sz w:val="18"/>
           <w:szCs w:val="18"/>
         </w:rPr>
-        <w:t>(</w:t>
-      </w:r>
-      <w:proofErr w:type="gramEnd"/>
-      <w:r>
-        <w:rPr>
-          <w:rFonts w:ascii="Consolas" w:eastAsia="Times New Roman" w:hAnsi="Consolas" w:cs="Segoe UI"/>
-          <w:color w:val="333333"/>
-          <w:sz w:val="18"/>
-          <w:szCs w:val="18"/>
-        </w:rPr>
-        <w:t>{"</w:t>
+        <w:t>({"</w:t>
       </w:r>
       <w:proofErr w:type="spellStart"/>
       <w:r>
@@ -3316,7 +3170,6 @@
         </w:rPr>
       </w:pPr>
       <w:proofErr w:type="spellStart"/>
-      <w:proofErr w:type="gramStart"/>
       <w:r>
         <w:rPr>
           <w:rFonts w:ascii="Consolas" w:eastAsia="Times New Roman" w:hAnsi="Consolas" w:cs="Segoe UI"/>
@@ -3334,17 +3187,7 @@
           <w:sz w:val="18"/>
           <w:szCs w:val="18"/>
         </w:rPr>
-        <w:t>(</w:t>
-      </w:r>
-      <w:proofErr w:type="gramEnd"/>
-      <w:r>
-        <w:rPr>
-          <w:rFonts w:ascii="Consolas" w:eastAsia="Times New Roman" w:hAnsi="Consolas" w:cs="Segoe UI"/>
-          <w:color w:val="333333"/>
-          <w:sz w:val="18"/>
-          <w:szCs w:val="18"/>
-        </w:rPr>
-        <w:t>{"</w:t>
+        <w:t>({"</w:t>
       </w:r>
       <w:proofErr w:type="spellStart"/>
       <w:r>
@@ -3423,7 +3266,6 @@
         </w:rPr>
       </w:pPr>
       <w:proofErr w:type="spellStart"/>
-      <w:proofErr w:type="gramStart"/>
       <w:r>
         <w:rPr>
           <w:rFonts w:ascii="Consolas" w:eastAsia="Times New Roman" w:hAnsi="Consolas" w:cs="Segoe UI"/>
@@ -3441,17 +3283,7 @@
           <w:sz w:val="18"/>
           <w:szCs w:val="18"/>
         </w:rPr>
-        <w:t>(</w:t>
-      </w:r>
-      <w:proofErr w:type="gramEnd"/>
-      <w:r>
-        <w:rPr>
-          <w:rFonts w:ascii="Consolas" w:eastAsia="Times New Roman" w:hAnsi="Consolas" w:cs="Segoe UI"/>
-          <w:color w:val="333333"/>
-          <w:sz w:val="18"/>
-          <w:szCs w:val="18"/>
-        </w:rPr>
-        <w:t>{"</w:t>
+        <w:t>({"</w:t>
       </w:r>
       <w:proofErr w:type="spellStart"/>
       <w:r>
@@ -3530,7 +3362,6 @@
         </w:rPr>
       </w:pPr>
       <w:proofErr w:type="spellStart"/>
-      <w:proofErr w:type="gramStart"/>
       <w:r>
         <w:rPr>
           <w:rFonts w:ascii="Consolas" w:eastAsia="Times New Roman" w:hAnsi="Consolas" w:cs="Segoe UI"/>
@@ -3548,17 +3379,7 @@
           <w:sz w:val="18"/>
           <w:szCs w:val="18"/>
         </w:rPr>
-        <w:t>(</w:t>
-      </w:r>
-      <w:proofErr w:type="gramEnd"/>
-      <w:r>
-        <w:rPr>
-          <w:rFonts w:ascii="Consolas" w:eastAsia="Times New Roman" w:hAnsi="Consolas" w:cs="Segoe UI"/>
-          <w:color w:val="333333"/>
-          <w:sz w:val="18"/>
-          <w:szCs w:val="18"/>
-        </w:rPr>
-        <w:t>{"</w:t>
+        <w:t>({"</w:t>
       </w:r>
       <w:proofErr w:type="spellStart"/>
       <w:r>
@@ -3775,19 +3596,8 @@
           <w:sz w:val="18"/>
           <w:szCs w:val="18"/>
         </w:rPr>
-        <w:t xml:space="preserve">).sort({FIELD:1}) A value of 1 is for ascending order and -1 is for descending order. The id contains a timestamp, so sorting by id will sort by when they were entered to the </w:t>
-      </w:r>
-      <w:proofErr w:type="spellStart"/>
-      <w:r>
-        <w:rPr>
-          <w:rFonts w:ascii="Consolas" w:eastAsia="Times New Roman" w:hAnsi="Consolas" w:cs="Segoe UI"/>
-          <w:color w:val="969896"/>
-          <w:sz w:val="18"/>
-          <w:szCs w:val="18"/>
-        </w:rPr>
-        <w:t>database</w:t>
-      </w:r>
-      <w:proofErr w:type="spellEnd"/>
+        <w:t>).sort({FIELD:1}) A value of 1 is for ascending order and -1 is for descending order. The id contains a timestamp, so sorting by id will sort by when they were entered to the database</w:t>
+      </w:r>
     </w:p>
     <w:p>
       <w:pPr>
@@ -3805,7 +3615,6 @@
         </w:rPr>
       </w:pPr>
       <w:proofErr w:type="spellStart"/>
-      <w:proofErr w:type="gramStart"/>
       <w:r>
         <w:rPr>
           <w:rFonts w:ascii="Consolas" w:eastAsia="Times New Roman" w:hAnsi="Consolas" w:cs="Segoe UI"/>
@@ -3823,17 +3632,7 @@
           <w:sz w:val="18"/>
           <w:szCs w:val="18"/>
         </w:rPr>
-        <w:t>(</w:t>
-      </w:r>
-      <w:proofErr w:type="gramEnd"/>
-      <w:r>
-        <w:rPr>
-          <w:rFonts w:ascii="Consolas" w:eastAsia="Times New Roman" w:hAnsi="Consolas" w:cs="Segoe UI"/>
-          <w:color w:val="333333"/>
-          <w:sz w:val="18"/>
-          <w:szCs w:val="18"/>
-        </w:rPr>
-        <w:t>).sort({_id:1})</w:t>
+        <w:t>().sort({_id:1})</w:t>
       </w:r>
     </w:p>
     <w:p>
@@ -3852,7 +3651,6 @@
         </w:rPr>
       </w:pPr>
       <w:proofErr w:type="spellStart"/>
-      <w:proofErr w:type="gramStart"/>
       <w:r>
         <w:rPr>
           <w:rFonts w:ascii="Consolas" w:eastAsia="Times New Roman" w:hAnsi="Consolas" w:cs="Segoe UI"/>
@@ -3870,17 +3668,7 @@
           <w:sz w:val="18"/>
           <w:szCs w:val="18"/>
         </w:rPr>
-        <w:t>(</w:t>
-      </w:r>
-      <w:proofErr w:type="gramEnd"/>
-      <w:r>
-        <w:rPr>
-          <w:rFonts w:ascii="Consolas" w:eastAsia="Times New Roman" w:hAnsi="Consolas" w:cs="Segoe UI"/>
-          <w:color w:val="333333"/>
-          <w:sz w:val="18"/>
-          <w:szCs w:val="18"/>
-        </w:rPr>
-        <w:t>).sort({_id:-1})</w:t>
+        <w:t>().sort({_id:-1})</w:t>
       </w:r>
     </w:p>
     <w:p>
@@ -3910,9 +3698,18 @@
           <w:sz w:val="18"/>
           <w:szCs w:val="18"/>
         </w:rPr>
-        <w:t>numlegs:</w:t>
-      </w:r>
-      <w:proofErr w:type="spellEnd"/>
+        <w:t>numlegs</w:t>
+      </w:r>
+      <w:proofErr w:type="spellEnd"/>
+      <w:r>
+        <w:rPr>
+          <w:rFonts w:ascii="Consolas" w:eastAsia="Times New Roman" w:hAnsi="Consolas" w:cs="Segoe UI"/>
+          <w:color w:val="969896"/>
+          <w:sz w:val="18"/>
+          <w:szCs w:val="18"/>
+        </w:rPr>
+        <w:t>:</w:t>
+      </w:r>
     </w:p>
     <w:p>
       <w:pPr>
@@ -3930,7 +3727,6 @@
         </w:rPr>
       </w:pPr>
       <w:proofErr w:type="spellStart"/>
-      <w:proofErr w:type="gramStart"/>
       <w:r>
         <w:rPr>
           <w:rFonts w:ascii="Consolas" w:eastAsia="Times New Roman" w:hAnsi="Consolas" w:cs="Segoe UI"/>
@@ -3948,17 +3744,7 @@
           <w:sz w:val="18"/>
           <w:szCs w:val="18"/>
         </w:rPr>
-        <w:t>(</w:t>
-      </w:r>
-      <w:proofErr w:type="gramEnd"/>
-      <w:r>
-        <w:rPr>
-          <w:rFonts w:ascii="Consolas" w:eastAsia="Times New Roman" w:hAnsi="Consolas" w:cs="Segoe UI"/>
-          <w:color w:val="333333"/>
-          <w:sz w:val="18"/>
-          <w:szCs w:val="18"/>
-        </w:rPr>
-        <w:t>).sort({numlegs:1})</w:t>
+        <w:t>().sort({numlegs:1})</w:t>
       </w:r>
     </w:p>
     <w:p>
@@ -3977,7 +3763,6 @@
         </w:rPr>
       </w:pPr>
       <w:proofErr w:type="spellStart"/>
-      <w:proofErr w:type="gramStart"/>
       <w:r>
         <w:rPr>
           <w:rFonts w:ascii="Consolas" w:eastAsia="Times New Roman" w:hAnsi="Consolas" w:cs="Segoe UI"/>
@@ -3995,17 +3780,7 @@
           <w:sz w:val="18"/>
           <w:szCs w:val="18"/>
         </w:rPr>
-        <w:t>(</w:t>
-      </w:r>
-      <w:proofErr w:type="gramEnd"/>
-      <w:r>
-        <w:rPr>
-          <w:rFonts w:ascii="Consolas" w:eastAsia="Times New Roman" w:hAnsi="Consolas" w:cs="Segoe UI"/>
-          <w:color w:val="333333"/>
-          <w:sz w:val="18"/>
-          <w:szCs w:val="18"/>
-        </w:rPr>
-        <w:t>).sort({</w:t>
+        <w:t>().sort({</w:t>
       </w:r>
       <w:proofErr w:type="spellStart"/>
       <w:r>
@@ -4064,7 +3839,6 @@
         </w:rPr>
       </w:pPr>
       <w:proofErr w:type="spellStart"/>
-      <w:proofErr w:type="gramStart"/>
       <w:r>
         <w:rPr>
           <w:rFonts w:ascii="Consolas" w:eastAsia="Times New Roman" w:hAnsi="Consolas" w:cs="Segoe UI"/>
@@ -4082,17 +3856,7 @@
           <w:sz w:val="18"/>
           <w:szCs w:val="18"/>
         </w:rPr>
-        <w:t>(</w:t>
-      </w:r>
-      <w:proofErr w:type="gramEnd"/>
-      <w:r>
-        <w:rPr>
-          <w:rFonts w:ascii="Consolas" w:eastAsia="Times New Roman" w:hAnsi="Consolas" w:cs="Segoe UI"/>
-          <w:color w:val="333333"/>
-          <w:sz w:val="18"/>
-          <w:szCs w:val="18"/>
-        </w:rPr>
-        <w:t>).sort({class:1})</w:t>
+        <w:t>().sort({class:1})</w:t>
       </w:r>
     </w:p>
     <w:p>
@@ -4426,7 +4190,6 @@
         </w:rPr>
       </w:pPr>
       <w:proofErr w:type="spellStart"/>
-      <w:proofErr w:type="gramStart"/>
       <w:r>
         <w:rPr>
           <w:rFonts w:ascii="Consolas" w:eastAsia="Times New Roman" w:hAnsi="Consolas" w:cs="Segoe UI"/>
@@ -4437,7 +4200,6 @@
         <w:t>var</w:t>
       </w:r>
       <w:proofErr w:type="spellEnd"/>
-      <w:proofErr w:type="gramEnd"/>
       <w:r>
         <w:rPr>
           <w:rFonts w:ascii="Consolas" w:eastAsia="Times New Roman" w:hAnsi="Consolas" w:cs="Segoe UI"/>
@@ -4485,19 +4247,8 @@
           <w:sz w:val="18"/>
           <w:szCs w:val="18"/>
         </w:rPr>
-        <w:t xml:space="preserve"> // an empty array to save the data that we'll </w:t>
-      </w:r>
-      <w:proofErr w:type="spellStart"/>
-      <w:r>
-        <w:rPr>
-          <w:rFonts w:ascii="Consolas" w:eastAsia="Times New Roman" w:hAnsi="Consolas" w:cs="Segoe UI"/>
-          <w:color w:val="969896"/>
-          <w:sz w:val="18"/>
-          <w:szCs w:val="18"/>
-        </w:rPr>
-        <w:t>scrape</w:t>
-      </w:r>
-      <w:proofErr w:type="spellEnd"/>
+        <w:t xml:space="preserve"> // an empty array to save the data that we'll scrape</w:t>
+      </w:r>
     </w:p>
     <w:p>
       <w:pPr>
@@ -5315,27 +5066,7 @@
           <w:sz w:val="18"/>
           <w:szCs w:val="18"/>
         </w:rPr>
-        <w:t xml:space="preserve">  </w:t>
-      </w:r>
-      <w:proofErr w:type="gramStart"/>
-      <w:r>
-        <w:rPr>
-          <w:rFonts w:ascii="Consolas" w:eastAsia="Times New Roman" w:hAnsi="Consolas" w:cs="Segoe UI"/>
-          <w:color w:val="333333"/>
-          <w:sz w:val="18"/>
-          <w:szCs w:val="18"/>
-        </w:rPr>
-        <w:t>console.log(</w:t>
-      </w:r>
-      <w:proofErr w:type="gramEnd"/>
-      <w:r>
-        <w:rPr>
-          <w:rFonts w:ascii="Consolas" w:eastAsia="Times New Roman" w:hAnsi="Consolas" w:cs="Segoe UI"/>
-          <w:color w:val="333333"/>
-          <w:sz w:val="18"/>
-          <w:szCs w:val="18"/>
-        </w:rPr>
-        <w:t>result);</w:t>
+        <w:t xml:space="preserve">  console.log(result);</w:t>
       </w:r>
     </w:p>
     <w:p>
@@ -5756,27 +5487,7 @@
           <w:szCs w:val="18"/>
         </w:rPr>
         <w:lastRenderedPageBreak/>
-        <w:t xml:space="preserve">  $('h2.title').</w:t>
-      </w:r>
-      <w:proofErr w:type="gramStart"/>
-      <w:r>
-        <w:rPr>
-          <w:rFonts w:ascii="Consolas" w:eastAsia="Times New Roman" w:hAnsi="Consolas" w:cs="Segoe UI"/>
-          <w:color w:val="333333"/>
-          <w:sz w:val="18"/>
-          <w:szCs w:val="18"/>
-        </w:rPr>
-        <w:t>each(</w:t>
-      </w:r>
-      <w:proofErr w:type="gramEnd"/>
-      <w:r>
-        <w:rPr>
-          <w:rFonts w:ascii="Consolas" w:eastAsia="Times New Roman" w:hAnsi="Consolas" w:cs="Segoe UI"/>
-          <w:color w:val="333333"/>
-          <w:sz w:val="18"/>
-          <w:szCs w:val="18"/>
-        </w:rPr>
-        <w:t>function(</w:t>
+        <w:t xml:space="preserve">  $('h2.title').each(function(</w:t>
       </w:r>
       <w:proofErr w:type="spellStart"/>
       <w:r>
@@ -5844,7 +5555,6 @@
         <w:t xml:space="preserve">      </w:t>
       </w:r>
       <w:proofErr w:type="spellStart"/>
-      <w:proofErr w:type="gramStart"/>
       <w:r>
         <w:rPr>
           <w:rFonts w:ascii="Consolas" w:eastAsia="Times New Roman" w:hAnsi="Consolas" w:cs="Segoe UI"/>
@@ -5855,7 +5565,6 @@
         <w:t>var</w:t>
       </w:r>
       <w:proofErr w:type="spellEnd"/>
-      <w:proofErr w:type="gramEnd"/>
       <w:r>
         <w:rPr>
           <w:rFonts w:ascii="Consolas" w:eastAsia="Times New Roman" w:hAnsi="Consolas" w:cs="Segoe UI"/>
@@ -5888,27 +5597,7 @@
           <w:sz w:val="18"/>
           <w:szCs w:val="18"/>
         </w:rPr>
-        <w:t xml:space="preserve">      </w:t>
-      </w:r>
-      <w:proofErr w:type="gramStart"/>
-      <w:r>
-        <w:rPr>
-          <w:rFonts w:ascii="Consolas" w:eastAsia="Times New Roman" w:hAnsi="Consolas" w:cs="Segoe UI"/>
-          <w:color w:val="333333"/>
-          <w:sz w:val="18"/>
-          <w:szCs w:val="18"/>
-        </w:rPr>
-        <w:t>console.log(</w:t>
-      </w:r>
-      <w:proofErr w:type="gramEnd"/>
-      <w:r>
-        <w:rPr>
-          <w:rFonts w:ascii="Consolas" w:eastAsia="Times New Roman" w:hAnsi="Consolas" w:cs="Segoe UI"/>
-          <w:color w:val="333333"/>
-          <w:sz w:val="18"/>
-          <w:szCs w:val="18"/>
-        </w:rPr>
-        <w:t>'title', title);</w:t>
+        <w:t xml:space="preserve">      console.log('title', title);</w:t>
       </w:r>
     </w:p>
     <w:p>
@@ -6093,25 +5782,7 @@
           <w:sz w:val="18"/>
           <w:szCs w:val="18"/>
         </w:rPr>
-        <w:t>for each h4-tag, make an object with data we scraped</w:t>
-      </w:r>
-      <w:r>
-        <w:rPr>
-          <w:rFonts w:ascii="Consolas" w:eastAsia="Times New Roman" w:hAnsi="Consolas" w:cs="Segoe UI"/>
-          <w:color w:val="969896"/>
-          <w:sz w:val="18"/>
-          <w:szCs w:val="18"/>
-        </w:rPr>
-        <w:t xml:space="preserve"> </w:t>
-      </w:r>
-      <w:r>
-        <w:rPr>
-          <w:rFonts w:ascii="Consolas" w:eastAsia="Times New Roman" w:hAnsi="Consolas" w:cs="Segoe UI"/>
-          <w:color w:val="969896"/>
-          <w:sz w:val="18"/>
-          <w:szCs w:val="18"/>
-        </w:rPr>
-        <w:t>and push it to the result array</w:t>
+        <w:t>for each h4-tag, make an object with data we scraped and push it to the result array</w:t>
       </w:r>
     </w:p>
     <w:p>
@@ -6415,25 +6086,14 @@
           <w:szCs w:val="18"/>
         </w:rPr>
       </w:pPr>
-      <w:proofErr w:type="gramStart"/>
-      <w:r>
-        <w:rPr>
-          <w:rFonts w:ascii="Consolas" w:eastAsia="Times New Roman" w:hAnsi="Consolas" w:cs="Segoe UI"/>
-          <w:color w:val="333333"/>
-          <w:sz w:val="18"/>
-          <w:szCs w:val="18"/>
-        </w:rPr>
-        <w:t>request(</w:t>
-      </w:r>
-      <w:proofErr w:type="gramEnd"/>
-      <w:r>
-        <w:rPr>
-          <w:rFonts w:ascii="Consolas" w:eastAsia="Times New Roman" w:hAnsi="Consolas" w:cs="Segoe UI"/>
-          <w:color w:val="333333"/>
-          <w:sz w:val="18"/>
-          <w:szCs w:val="18"/>
-        </w:rPr>
-        <w:t>"http://www.awwwards.com/websites/clean/", function (error, response, html) {</w:t>
+      <w:r>
+        <w:rPr>
+          <w:rFonts w:ascii="Consolas" w:eastAsia="Times New Roman" w:hAnsi="Consolas" w:cs="Segoe UI"/>
+          <w:color w:val="333333"/>
+          <w:sz w:val="18"/>
+          <w:szCs w:val="18"/>
+        </w:rPr>
+        <w:t>request("http://www.awwwards.com/websites/clean/", function (error, response, html) {</w:t>
       </w:r>
     </w:p>
     <w:p>
@@ -6656,36 +6316,45 @@
           <w:sz w:val="18"/>
           <w:szCs w:val="18"/>
         </w:rPr>
-        <w:t xml:space="preserve">/* Cheerio's find method will "find" the first matching child element in a </w:t>
-      </w:r>
-      <w:proofErr w:type="spellStart"/>
-      <w:r>
-        <w:rPr>
-          <w:rFonts w:ascii="Consolas" w:eastAsia="Times New Roman" w:hAnsi="Consolas" w:cs="Segoe UI"/>
-          <w:color w:val="969896"/>
-          <w:sz w:val="18"/>
-          <w:szCs w:val="18"/>
-        </w:rPr>
-        <w:t>parent.</w:t>
-      </w:r>
-      <w:r>
-        <w:rPr>
-          <w:rFonts w:ascii="Consolas" w:eastAsia="Times New Roman" w:hAnsi="Consolas" w:cs="Segoe UI"/>
-          <w:color w:val="969896"/>
-          <w:sz w:val="18"/>
-          <w:szCs w:val="18"/>
-        </w:rPr>
-        <w:t>We</w:t>
-      </w:r>
-      <w:proofErr w:type="spellEnd"/>
-      <w:r>
-        <w:rPr>
-          <w:rFonts w:ascii="Consolas" w:eastAsia="Times New Roman" w:hAnsi="Consolas" w:cs="Segoe UI"/>
-          <w:color w:val="969896"/>
-          <w:sz w:val="18"/>
-          <w:szCs w:val="18"/>
-        </w:rPr>
-        <w:t xml:space="preserve"> start at the current element, then "find" its first child a-tag. Then, we "find" the lone child </w:t>
+        <w:t xml:space="preserve">/* </w:t>
+      </w:r>
+      <w:proofErr w:type="gramStart"/>
+      <w:r>
+        <w:rPr>
+          <w:rFonts w:ascii="Consolas" w:eastAsia="Times New Roman" w:hAnsi="Consolas" w:cs="Segoe UI"/>
+          <w:color w:val="969896"/>
+          <w:sz w:val="18"/>
+          <w:szCs w:val="18"/>
+        </w:rPr>
+        <w:t>Cheerio's</w:t>
+      </w:r>
+      <w:proofErr w:type="gramEnd"/>
+      <w:r>
+        <w:rPr>
+          <w:rFonts w:ascii="Consolas" w:eastAsia="Times New Roman" w:hAnsi="Consolas" w:cs="Segoe UI"/>
+          <w:color w:val="969896"/>
+          <w:sz w:val="18"/>
+          <w:szCs w:val="18"/>
+        </w:rPr>
+        <w:t xml:space="preserve"> find method will "find" the first matching child element in a parent.</w:t>
+      </w:r>
+      <w:r>
+        <w:rPr>
+          <w:rFonts w:ascii="Consolas" w:eastAsia="Times New Roman" w:hAnsi="Consolas" w:cs="Segoe UI"/>
+          <w:color w:val="969896"/>
+          <w:sz w:val="18"/>
+          <w:szCs w:val="18"/>
+        </w:rPr>
+        <w:t xml:space="preserve"> </w:t>
+      </w:r>
+      <w:r>
+        <w:rPr>
+          <w:rFonts w:ascii="Consolas" w:eastAsia="Times New Roman" w:hAnsi="Consolas" w:cs="Segoe UI"/>
+          <w:color w:val="969896"/>
+          <w:sz w:val="18"/>
+          <w:szCs w:val="18"/>
+        </w:rPr>
+        <w:t xml:space="preserve">We start at the current element, then "find" its first child a-tag. Then, we "find" the lone child </w:t>
       </w:r>
       <w:proofErr w:type="spellStart"/>
       <w:r>
@@ -6705,17 +6374,7 @@
           <w:sz w:val="18"/>
           <w:szCs w:val="18"/>
         </w:rPr>
-        <w:t>-tag in that a-</w:t>
-      </w:r>
-      <w:proofErr w:type="spellStart"/>
-      <w:r>
-        <w:rPr>
-          <w:rFonts w:ascii="Consolas" w:eastAsia="Times New Roman" w:hAnsi="Consolas" w:cs="Segoe UI"/>
-          <w:color w:val="969896"/>
-          <w:sz w:val="18"/>
-          <w:szCs w:val="18"/>
-        </w:rPr>
-        <w:t>tag</w:t>
+        <w:t>-tag in that a-tag</w:t>
       </w:r>
       <w:r>
         <w:rPr>
@@ -6733,17 +6392,16 @@
           <w:sz w:val="18"/>
           <w:szCs w:val="18"/>
         </w:rPr>
-        <w:t>Then</w:t>
-      </w:r>
-      <w:proofErr w:type="spellEnd"/>
-      <w:r>
-        <w:rPr>
-          <w:rFonts w:ascii="Consolas" w:eastAsia="Times New Roman" w:hAnsi="Consolas" w:cs="Segoe UI"/>
-          <w:color w:val="969896"/>
-          <w:sz w:val="18"/>
-          <w:szCs w:val="18"/>
-        </w:rPr>
-        <w:t>, .</w:t>
+        <w:t xml:space="preserve"> </w:t>
+      </w:r>
+      <w:r>
+        <w:rPr>
+          <w:rFonts w:ascii="Consolas" w:eastAsia="Times New Roman" w:hAnsi="Consolas" w:cs="Segoe UI"/>
+          <w:color w:val="969896"/>
+          <w:sz w:val="18"/>
+          <w:szCs w:val="18"/>
+        </w:rPr>
+        <w:t>Then, .</w:t>
       </w:r>
       <w:proofErr w:type="spellStart"/>
       <w:r>
@@ -6920,7 +6578,6 @@
         </w:rPr>
       </w:pPr>
       <w:proofErr w:type="spellStart"/>
-      <w:proofErr w:type="gramStart"/>
       <w:r>
         <w:rPr>
           <w:rFonts w:ascii="Consolas" w:eastAsia="Times New Roman" w:hAnsi="Consolas" w:cs="Segoe UI"/>
@@ -6931,7 +6588,6 @@
         <w:t>var</w:t>
       </w:r>
       <w:proofErr w:type="spellEnd"/>
-      <w:proofErr w:type="gramEnd"/>
       <w:r>
         <w:rPr>
           <w:rFonts w:ascii="Consolas" w:eastAsia="Times New Roman" w:hAnsi="Consolas" w:cs="Segoe UI"/>
@@ -7221,27 +6877,7 @@
           <w:sz w:val="18"/>
           <w:szCs w:val="18"/>
         </w:rPr>
-        <w:t xml:space="preserve">  </w:t>
-      </w:r>
-      <w:proofErr w:type="gramStart"/>
-      <w:r>
-        <w:rPr>
-          <w:rFonts w:ascii="Consolas" w:eastAsia="Times New Roman" w:hAnsi="Consolas" w:cs="Segoe UI"/>
-          <w:color w:val="333333"/>
-          <w:sz w:val="18"/>
-          <w:szCs w:val="18"/>
-        </w:rPr>
-        <w:t>console.log(</w:t>
-      </w:r>
-      <w:proofErr w:type="gramEnd"/>
-      <w:r>
-        <w:rPr>
-          <w:rFonts w:ascii="Consolas" w:eastAsia="Times New Roman" w:hAnsi="Consolas" w:cs="Segoe UI"/>
-          <w:color w:val="333333"/>
-          <w:sz w:val="18"/>
-          <w:szCs w:val="18"/>
-        </w:rPr>
-        <w:t>result);</w:t>
+        <w:t xml:space="preserve">  console.log(result);</w:t>
       </w:r>
     </w:p>
     <w:p>
@@ -7312,16 +6948,7 @@
           <w:sz w:val="18"/>
           <w:szCs w:val="18"/>
         </w:rPr>
-        <w:t xml:space="preserve">/* Scraper: Server.js </w:t>
-      </w:r>
-      <w:r>
-        <w:rPr>
-          <w:rFonts w:ascii="Consolas" w:eastAsia="Times New Roman" w:hAnsi="Consolas" w:cs="Segoe UI"/>
-          <w:color w:val="969896"/>
-          <w:sz w:val="18"/>
-          <w:szCs w:val="18"/>
-        </w:rPr>
-        <w:t>*/</w:t>
+        <w:t>/* Scraper: Server.js */</w:t>
       </w:r>
     </w:p>
     <w:p>
@@ -7371,7 +6998,6 @@
         </w:rPr>
       </w:pPr>
       <w:proofErr w:type="spellStart"/>
-      <w:proofErr w:type="gramStart"/>
       <w:r>
         <w:rPr>
           <w:rFonts w:ascii="Consolas" w:eastAsia="Times New Roman" w:hAnsi="Consolas" w:cs="Segoe UI"/>
@@ -7382,7 +7008,6 @@
         <w:t>var</w:t>
       </w:r>
       <w:proofErr w:type="spellEnd"/>
-      <w:proofErr w:type="gramEnd"/>
       <w:r>
         <w:rPr>
           <w:rFonts w:ascii="Consolas" w:eastAsia="Times New Roman" w:hAnsi="Consolas" w:cs="Segoe UI"/>
@@ -7420,7 +7045,6 @@
         </w:rPr>
       </w:pPr>
       <w:proofErr w:type="spellStart"/>
-      <w:proofErr w:type="gramStart"/>
       <w:r>
         <w:rPr>
           <w:rFonts w:ascii="Consolas" w:eastAsia="Times New Roman" w:hAnsi="Consolas" w:cs="Segoe UI"/>
@@ -7431,7 +7055,6 @@
         <w:t>var</w:t>
       </w:r>
       <w:proofErr w:type="spellEnd"/>
-      <w:proofErr w:type="gramEnd"/>
       <w:r>
         <w:rPr>
           <w:rFonts w:ascii="Consolas" w:eastAsia="Times New Roman" w:hAnsi="Consolas" w:cs="Segoe UI"/>
@@ -7741,102 +7364,91 @@
           <w:szCs w:val="18"/>
         </w:rPr>
       </w:pPr>
+      <w:r>
+        <w:rPr>
+          <w:rFonts w:ascii="Consolas" w:eastAsia="Times New Roman" w:hAnsi="Consolas" w:cs="Segoe UI"/>
+          <w:color w:val="333333"/>
+          <w:sz w:val="18"/>
+          <w:szCs w:val="18"/>
+        </w:rPr>
+        <w:t>request("http://www.awwwards.com/websites/clean/", function (error, response, html) {</w:t>
+      </w:r>
+    </w:p>
+    <w:p>
+      <w:pPr>
+        <w:spacing w:after="0" w:line="240" w:lineRule="auto"/>
+        <w:rPr>
+          <w:rFonts w:ascii="Consolas" w:eastAsia="Times New Roman" w:hAnsi="Consolas" w:cs="Segoe UI"/>
+          <w:color w:val="969896"/>
+          <w:sz w:val="18"/>
+          <w:szCs w:val="18"/>
+        </w:rPr>
+      </w:pPr>
+      <w:r>
+        <w:rPr>
+          <w:rFonts w:ascii="Consolas" w:eastAsia="Times New Roman" w:hAnsi="Consolas" w:cs="Segoe UI"/>
+          <w:color w:val="969896"/>
+          <w:sz w:val="18"/>
+          <w:szCs w:val="18"/>
+        </w:rPr>
+        <w:t xml:space="preserve">  </w:t>
+      </w:r>
+    </w:p>
+    <w:p>
+      <w:pPr>
+        <w:spacing w:after="0" w:line="240" w:lineRule="auto"/>
+        <w:rPr>
+          <w:rFonts w:ascii="Consolas" w:eastAsia="Times New Roman" w:hAnsi="Consolas" w:cs="Segoe UI"/>
+          <w:color w:val="969896"/>
+          <w:sz w:val="18"/>
+          <w:szCs w:val="18"/>
+        </w:rPr>
+      </w:pPr>
+      <w:r>
+        <w:rPr>
+          <w:rFonts w:ascii="Consolas" w:eastAsia="Times New Roman" w:hAnsi="Consolas" w:cs="Segoe UI"/>
+          <w:color w:val="969896"/>
+          <w:sz w:val="18"/>
+          <w:szCs w:val="18"/>
+        </w:rPr>
+        <w:t xml:space="preserve">  // load the html into cheerio</w:t>
+      </w:r>
+    </w:p>
+    <w:p>
+      <w:pPr>
+        <w:spacing w:after="0" w:line="240" w:lineRule="auto"/>
+        <w:rPr>
+          <w:rFonts w:ascii="Consolas" w:eastAsia="Times New Roman" w:hAnsi="Consolas" w:cs="Segoe UI"/>
+          <w:color w:val="969896"/>
+          <w:sz w:val="18"/>
+          <w:szCs w:val="18"/>
+        </w:rPr>
+      </w:pPr>
+      <w:r>
+        <w:rPr>
+          <w:rFonts w:ascii="Consolas" w:eastAsia="Times New Roman" w:hAnsi="Consolas" w:cs="Segoe UI"/>
+          <w:color w:val="969896"/>
+          <w:sz w:val="18"/>
+          <w:szCs w:val="18"/>
+        </w:rPr>
+        <w:t xml:space="preserve">  </w:t>
+      </w:r>
+      <w:proofErr w:type="spellStart"/>
       <w:proofErr w:type="gramStart"/>
       <w:r>
         <w:rPr>
           <w:rFonts w:ascii="Consolas" w:eastAsia="Times New Roman" w:hAnsi="Consolas" w:cs="Segoe UI"/>
-          <w:color w:val="333333"/>
-          <w:sz w:val="18"/>
-          <w:szCs w:val="18"/>
-        </w:rPr>
-        <w:t>request(</w:t>
-      </w:r>
+          <w:color w:val="969896"/>
+          <w:sz w:val="18"/>
+          <w:szCs w:val="18"/>
+        </w:rPr>
+        <w:t>var</w:t>
+      </w:r>
+      <w:proofErr w:type="spellEnd"/>
       <w:proofErr w:type="gramEnd"/>
       <w:r>
         <w:rPr>
           <w:rFonts w:ascii="Consolas" w:eastAsia="Times New Roman" w:hAnsi="Consolas" w:cs="Segoe UI"/>
-          <w:color w:val="333333"/>
-          <w:sz w:val="18"/>
-          <w:szCs w:val="18"/>
-        </w:rPr>
-        <w:t>"http://www.awwwards.com/websites/clean/", function (error, response, html) {</w:t>
-      </w:r>
-    </w:p>
-    <w:p>
-      <w:pPr>
-        <w:spacing w:after="0" w:line="240" w:lineRule="auto"/>
-        <w:rPr>
-          <w:rFonts w:ascii="Consolas" w:eastAsia="Times New Roman" w:hAnsi="Consolas" w:cs="Segoe UI"/>
-          <w:color w:val="969896"/>
-          <w:sz w:val="18"/>
-          <w:szCs w:val="18"/>
-        </w:rPr>
-      </w:pPr>
-      <w:r>
-        <w:rPr>
-          <w:rFonts w:ascii="Consolas" w:eastAsia="Times New Roman" w:hAnsi="Consolas" w:cs="Segoe UI"/>
-          <w:color w:val="969896"/>
-          <w:sz w:val="18"/>
-          <w:szCs w:val="18"/>
-        </w:rPr>
-        <w:t xml:space="preserve">  </w:t>
-      </w:r>
-    </w:p>
-    <w:p>
-      <w:pPr>
-        <w:spacing w:after="0" w:line="240" w:lineRule="auto"/>
-        <w:rPr>
-          <w:rFonts w:ascii="Consolas" w:eastAsia="Times New Roman" w:hAnsi="Consolas" w:cs="Segoe UI"/>
-          <w:color w:val="969896"/>
-          <w:sz w:val="18"/>
-          <w:szCs w:val="18"/>
-        </w:rPr>
-      </w:pPr>
-      <w:r>
-        <w:rPr>
-          <w:rFonts w:ascii="Consolas" w:eastAsia="Times New Roman" w:hAnsi="Consolas" w:cs="Segoe UI"/>
-          <w:color w:val="969896"/>
-          <w:sz w:val="18"/>
-          <w:szCs w:val="18"/>
-        </w:rPr>
-        <w:t xml:space="preserve">  // load the html into cheerio</w:t>
-      </w:r>
-    </w:p>
-    <w:p>
-      <w:pPr>
-        <w:spacing w:after="0" w:line="240" w:lineRule="auto"/>
-        <w:rPr>
-          <w:rFonts w:ascii="Consolas" w:eastAsia="Times New Roman" w:hAnsi="Consolas" w:cs="Segoe UI"/>
-          <w:color w:val="969896"/>
-          <w:sz w:val="18"/>
-          <w:szCs w:val="18"/>
-        </w:rPr>
-      </w:pPr>
-      <w:r>
-        <w:rPr>
-          <w:rFonts w:ascii="Consolas" w:eastAsia="Times New Roman" w:hAnsi="Consolas" w:cs="Segoe UI"/>
-          <w:color w:val="969896"/>
-          <w:sz w:val="18"/>
-          <w:szCs w:val="18"/>
-        </w:rPr>
-        <w:t xml:space="preserve">  </w:t>
-      </w:r>
-      <w:proofErr w:type="spellStart"/>
-      <w:proofErr w:type="gramStart"/>
-      <w:r>
-        <w:rPr>
-          <w:rFonts w:ascii="Consolas" w:eastAsia="Times New Roman" w:hAnsi="Consolas" w:cs="Segoe UI"/>
-          <w:color w:val="969896"/>
-          <w:sz w:val="18"/>
-          <w:szCs w:val="18"/>
-        </w:rPr>
-        <w:t>var</w:t>
-      </w:r>
-      <w:proofErr w:type="spellEnd"/>
-      <w:proofErr w:type="gramEnd"/>
-      <w:r>
-        <w:rPr>
-          <w:rFonts w:ascii="Consolas" w:eastAsia="Times New Roman" w:hAnsi="Consolas" w:cs="Segoe UI"/>
           <w:color w:val="969896"/>
           <w:sz w:val="18"/>
           <w:szCs w:val="18"/>
@@ -7863,6 +7475,28 @@
         </w:rPr>
         <w:t>(html);</w:t>
       </w:r>
+    </w:p>
+    <w:p>
+      <w:pPr>
+        <w:spacing w:after="0" w:line="240" w:lineRule="auto"/>
+        <w:rPr>
+          <w:rFonts w:ascii="Consolas" w:eastAsia="Times New Roman" w:hAnsi="Consolas" w:cs="Segoe UI"/>
+          <w:color w:val="969896"/>
+          <w:sz w:val="18"/>
+          <w:szCs w:val="18"/>
+        </w:rPr>
+      </w:pPr>
+    </w:p>
+    <w:p>
+      <w:pPr>
+        <w:spacing w:after="0" w:line="240" w:lineRule="auto"/>
+        <w:rPr>
+          <w:rFonts w:ascii="Consolas" w:eastAsia="Times New Roman" w:hAnsi="Consolas" w:cs="Segoe UI"/>
+          <w:color w:val="969896"/>
+          <w:sz w:val="18"/>
+          <w:szCs w:val="18"/>
+        </w:rPr>
+      </w:pPr>
     </w:p>
     <w:p>
       <w:pPr>
@@ -8757,23 +8391,13 @@
         </w:rPr>
         <w:t xml:space="preserve">  </w:t>
       </w:r>
-      <w:proofErr w:type="gramStart"/>
-      <w:r>
-        <w:rPr>
-          <w:rFonts w:ascii="Consolas" w:eastAsia="Times New Roman" w:hAnsi="Consolas" w:cs="Segoe UI"/>
-          <w:sz w:val="18"/>
-          <w:szCs w:val="18"/>
-        </w:rPr>
-        <w:t>console.log(</w:t>
-      </w:r>
-      <w:proofErr w:type="gramEnd"/>
-      <w:r>
-        <w:rPr>
-          <w:rFonts w:ascii="Consolas" w:eastAsia="Times New Roman" w:hAnsi="Consolas" w:cs="Segoe UI"/>
-          <w:sz w:val="18"/>
-          <w:szCs w:val="18"/>
-        </w:rPr>
-        <w:t>result);</w:t>
+      <w:r>
+        <w:rPr>
+          <w:rFonts w:ascii="Consolas" w:eastAsia="Times New Roman" w:hAnsi="Consolas" w:cs="Segoe UI"/>
+          <w:sz w:val="18"/>
+          <w:szCs w:val="18"/>
+        </w:rPr>
+        <w:t>console.log(result);</w:t>
       </w:r>
     </w:p>
     <w:p>
@@ -8812,25 +8436,210 @@
     </w:p>
     <w:p>
       <w:pPr>
-        <w:spacing w:after="0" w:line="240" w:lineRule="auto"/>
-        <w:rPr>
-          <w:rFonts w:ascii="Consolas" w:eastAsia="Times New Roman" w:hAnsi="Consolas" w:cs="Segoe UI"/>
-          <w:color w:val="969896"/>
-          <w:sz w:val="18"/>
-          <w:szCs w:val="18"/>
-        </w:rPr>
-      </w:pPr>
-    </w:p>
-    <w:p>
-      <w:pPr>
-        <w:spacing w:after="0" w:line="240" w:lineRule="auto"/>
-        <w:rPr>
-          <w:rFonts w:ascii="Consolas" w:eastAsia="Times New Roman" w:hAnsi="Consolas" w:cs="Segoe UI"/>
-          <w:color w:val="969896"/>
-          <w:sz w:val="18"/>
-          <w:szCs w:val="18"/>
-        </w:rPr>
-      </w:pPr>
+        <w:shd w:val="clear" w:color="auto" w:fill="FFFFFF"/>
+        <w:spacing w:before="360" w:after="360" w:line="360" w:lineRule="atLeast"/>
+        <w:outlineLvl w:val="2"/>
+        <w:rPr>
+          <w:rFonts w:ascii="Helvetica" w:eastAsia="Times New Roman" w:hAnsi="Helvetica" w:cs="Helvetica"/>
+          <w:b/>
+          <w:bCs/>
+          <w:color w:val="313030"/>
+          <w:sz w:val="27"/>
+          <w:szCs w:val="27"/>
+        </w:rPr>
+      </w:pPr>
+      <w:r>
+        <w:rPr>
+          <w:rFonts w:ascii="Helvetica" w:eastAsia="Times New Roman" w:hAnsi="Helvetica" w:cs="Helvetica"/>
+          <w:b/>
+          <w:bCs/>
+          <w:color w:val="313030"/>
+          <w:sz w:val="27"/>
+          <w:szCs w:val="27"/>
+        </w:rPr>
+        <w:t>Count all Documents in a Collection</w:t>
+      </w:r>
+    </w:p>
+    <w:p>
+      <w:pPr>
+        <w:shd w:val="clear" w:color="auto" w:fill="FFFFFF"/>
+        <w:spacing w:after="360" w:line="360" w:lineRule="atLeast"/>
+        <w:rPr>
+          <w:rFonts w:ascii="Helvetica" w:eastAsia="Times New Roman" w:hAnsi="Helvetica" w:cs="Helvetica"/>
+          <w:color w:val="494747"/>
+          <w:sz w:val="24"/>
+          <w:szCs w:val="24"/>
+        </w:rPr>
+      </w:pPr>
+      <w:r>
+        <w:rPr>
+          <w:rFonts w:ascii="Helvetica" w:eastAsia="Times New Roman" w:hAnsi="Helvetica" w:cs="Helvetica"/>
+          <w:color w:val="494747"/>
+          <w:sz w:val="24"/>
+          <w:szCs w:val="24"/>
+        </w:rPr>
+        <w:t>To count the number of all documents in the </w:t>
+      </w:r>
+      <w:r>
+        <w:rPr>
+          <w:rFonts w:ascii="Courier New" w:eastAsia="Times New Roman" w:hAnsi="Courier New" w:cs="Courier New"/>
+          <w:color w:val="000000"/>
+          <w:sz w:val="20"/>
+          <w:szCs w:val="20"/>
+        </w:rPr>
+        <w:t>orders</w:t>
+      </w:r>
+      <w:r>
+        <w:rPr>
+          <w:rFonts w:ascii="Helvetica" w:eastAsia="Times New Roman" w:hAnsi="Helvetica" w:cs="Helvetica"/>
+          <w:color w:val="494747"/>
+          <w:sz w:val="24"/>
+          <w:szCs w:val="24"/>
+        </w:rPr>
+        <w:t> collection, use the following operation:</w:t>
+      </w:r>
+    </w:p>
+    <w:p>
+      <w:pPr>
+        <w:pBdr>
+          <w:left w:val="single" w:sz="36" w:space="9" w:color="494747"/>
+        </w:pBdr>
+        <w:shd w:val="clear" w:color="auto" w:fill="F5F6F7"/>
+        <w:tabs>
+          <w:tab w:val="left" w:pos="916"/>
+          <w:tab w:val="left" w:pos="1832"/>
+          <w:tab w:val="left" w:pos="2748"/>
+          <w:tab w:val="left" w:pos="3664"/>
+          <w:tab w:val="left" w:pos="4580"/>
+          <w:tab w:val="left" w:pos="5496"/>
+          <w:tab w:val="left" w:pos="6412"/>
+          <w:tab w:val="left" w:pos="7328"/>
+          <w:tab w:val="left" w:pos="8244"/>
+          <w:tab w:val="left" w:pos="9160"/>
+          <w:tab w:val="left" w:pos="10076"/>
+          <w:tab w:val="left" w:pos="10992"/>
+          <w:tab w:val="left" w:pos="11908"/>
+          <w:tab w:val="left" w:pos="12824"/>
+          <w:tab w:val="left" w:pos="13740"/>
+          <w:tab w:val="left" w:pos="14656"/>
+        </w:tabs>
+        <w:wordWrap w:val="0"/>
+        <w:spacing w:before="360" w:after="360" w:line="360" w:lineRule="atLeast"/>
+        <w:rPr>
+          <w:rFonts w:ascii="Courier New" w:eastAsia="Times New Roman" w:hAnsi="Courier New" w:cs="Courier New"/>
+          <w:color w:val="222222"/>
+          <w:sz w:val="21"/>
+          <w:szCs w:val="21"/>
+        </w:rPr>
+      </w:pPr>
+      <w:proofErr w:type="spellStart"/>
+      <w:proofErr w:type="gramStart"/>
+      <w:r>
+        <w:rPr>
+          <w:rFonts w:ascii="Courier New" w:eastAsia="Times New Roman" w:hAnsi="Courier New" w:cs="Courier New"/>
+          <w:color w:val="222222"/>
+          <w:sz w:val="21"/>
+          <w:szCs w:val="21"/>
+        </w:rPr>
+        <w:t>db.orders.count</w:t>
+      </w:r>
+      <w:proofErr w:type="spellEnd"/>
+      <w:r>
+        <w:rPr>
+          <w:rFonts w:ascii="Courier New" w:eastAsia="Times New Roman" w:hAnsi="Courier New" w:cs="Courier New"/>
+          <w:color w:val="222222"/>
+          <w:sz w:val="21"/>
+          <w:szCs w:val="21"/>
+        </w:rPr>
+        <w:t>()</w:t>
+      </w:r>
+      <w:proofErr w:type="gramEnd"/>
+    </w:p>
+    <w:p>
+      <w:pPr>
+        <w:shd w:val="clear" w:color="auto" w:fill="FFFFFF"/>
+        <w:spacing w:before="360" w:after="360" w:line="360" w:lineRule="atLeast"/>
+        <w:rPr>
+          <w:rFonts w:ascii="Helvetica" w:eastAsia="Times New Roman" w:hAnsi="Helvetica" w:cs="Helvetica"/>
+          <w:color w:val="494747"/>
+          <w:sz w:val="24"/>
+          <w:szCs w:val="24"/>
+        </w:rPr>
+      </w:pPr>
+      <w:r>
+        <w:rPr>
+          <w:rFonts w:ascii="Helvetica" w:eastAsia="Times New Roman" w:hAnsi="Helvetica" w:cs="Helvetica"/>
+          <w:color w:val="494747"/>
+          <w:sz w:val="24"/>
+          <w:szCs w:val="24"/>
+        </w:rPr>
+        <w:t>This operation is equivalent to the following:</w:t>
+      </w:r>
+    </w:p>
+    <w:p>
+      <w:pPr>
+        <w:pBdr>
+          <w:left w:val="single" w:sz="36" w:space="9" w:color="494747"/>
+        </w:pBdr>
+        <w:shd w:val="clear" w:color="auto" w:fill="F5F6F7"/>
+        <w:tabs>
+          <w:tab w:val="left" w:pos="916"/>
+          <w:tab w:val="left" w:pos="1832"/>
+          <w:tab w:val="left" w:pos="2748"/>
+          <w:tab w:val="left" w:pos="3664"/>
+          <w:tab w:val="left" w:pos="4580"/>
+          <w:tab w:val="left" w:pos="5496"/>
+          <w:tab w:val="left" w:pos="6412"/>
+          <w:tab w:val="left" w:pos="7328"/>
+          <w:tab w:val="left" w:pos="8244"/>
+          <w:tab w:val="left" w:pos="9160"/>
+          <w:tab w:val="left" w:pos="10076"/>
+          <w:tab w:val="left" w:pos="10992"/>
+          <w:tab w:val="left" w:pos="11908"/>
+          <w:tab w:val="left" w:pos="12824"/>
+          <w:tab w:val="left" w:pos="13740"/>
+          <w:tab w:val="left" w:pos="14656"/>
+        </w:tabs>
+        <w:wordWrap w:val="0"/>
+        <w:spacing w:before="360" w:after="360" w:line="360" w:lineRule="atLeast"/>
+        <w:rPr>
+          <w:rFonts w:ascii="Courier New" w:eastAsia="Times New Roman" w:hAnsi="Courier New" w:cs="Courier New"/>
+          <w:color w:val="222222"/>
+          <w:sz w:val="21"/>
+          <w:szCs w:val="21"/>
+        </w:rPr>
+      </w:pPr>
+      <w:proofErr w:type="spellStart"/>
+      <w:proofErr w:type="gramStart"/>
+      <w:r>
+        <w:rPr>
+          <w:rFonts w:ascii="Courier New" w:eastAsia="Times New Roman" w:hAnsi="Courier New" w:cs="Courier New"/>
+          <w:color w:val="222222"/>
+          <w:sz w:val="21"/>
+          <w:szCs w:val="21"/>
+        </w:rPr>
+        <w:t>db.orders.find</w:t>
+      </w:r>
+      <w:proofErr w:type="spellEnd"/>
+      <w:r>
+        <w:rPr>
+          <w:rFonts w:ascii="Courier New" w:eastAsia="Times New Roman" w:hAnsi="Courier New" w:cs="Courier New"/>
+          <w:color w:val="222222"/>
+          <w:sz w:val="21"/>
+          <w:szCs w:val="21"/>
+        </w:rPr>
+        <w:t>(</w:t>
+      </w:r>
+      <w:proofErr w:type="gramEnd"/>
+      <w:r>
+        <w:rPr>
+          <w:rFonts w:ascii="Courier New" w:eastAsia="Times New Roman" w:hAnsi="Courier New" w:cs="Courier New"/>
+          <w:color w:val="222222"/>
+          <w:sz w:val="21"/>
+          <w:szCs w:val="21"/>
+        </w:rPr>
+        <w:t>).count()</w:t>
+      </w:r>
     </w:p>
     <w:p>
       <w:pPr>
@@ -8844,6 +8653,28 @@
       </w:pPr>
       <w:bookmarkStart w:id="0" w:name="_GoBack"/>
       <w:bookmarkEnd w:id="0"/>
+    </w:p>
+    <w:p>
+      <w:pPr>
+        <w:spacing w:after="0" w:line="240" w:lineRule="auto"/>
+        <w:rPr>
+          <w:rFonts w:ascii="Consolas" w:eastAsia="Times New Roman" w:hAnsi="Consolas" w:cs="Segoe UI"/>
+          <w:color w:val="969896"/>
+          <w:sz w:val="18"/>
+          <w:szCs w:val="18"/>
+        </w:rPr>
+      </w:pPr>
+    </w:p>
+    <w:p>
+      <w:pPr>
+        <w:spacing w:after="0" w:line="240" w:lineRule="auto"/>
+        <w:rPr>
+          <w:rFonts w:ascii="Consolas" w:eastAsia="Times New Roman" w:hAnsi="Consolas" w:cs="Segoe UI"/>
+          <w:color w:val="969896"/>
+          <w:sz w:val="18"/>
+          <w:szCs w:val="18"/>
+        </w:rPr>
+      </w:pPr>
     </w:p>
     <w:sectPr>
       <w:pgSz w:w="12240" w:h="15840"/>
@@ -9573,6 +9404,25 @@
     <w:name w:val="Normal"/>
     <w:qFormat/>
   </w:style>
+  <w:style w:type="paragraph" w:styleId="Heading3">
+    <w:name w:val="heading 3"/>
+    <w:basedOn w:val="Normal"/>
+    <w:link w:val="Heading3Char"/>
+    <w:uiPriority w:val="9"/>
+    <w:qFormat/>
+    <w:rsid w:val="00E117CC"/>
+    <w:pPr>
+      <w:spacing w:before="100" w:beforeAutospacing="1" w:after="100" w:afterAutospacing="1" w:line="240" w:lineRule="auto"/>
+      <w:outlineLvl w:val="2"/>
+    </w:pPr>
+    <w:rPr>
+      <w:rFonts w:ascii="Times New Roman" w:eastAsia="Times New Roman" w:hAnsi="Times New Roman" w:cs="Times New Roman"/>
+      <w:b/>
+      <w:bCs/>
+      <w:sz w:val="27"/>
+      <w:szCs w:val="27"/>
+    </w:rPr>
+  </w:style>
   <w:style w:type="character" w:default="1" w:styleId="DefaultParagraphFont">
     <w:name w:val="Default Paragraph Font"/>
     <w:uiPriority w:val="1"/>
@@ -9691,6 +9541,56 @@
     <w:name w:val="pl-c1"/>
     <w:basedOn w:val="DefaultParagraphFont"/>
     <w:rsid w:val="002410D6"/>
+  </w:style>
+  <w:style w:type="character" w:customStyle="1" w:styleId="Heading3Char">
+    <w:name w:val="Heading 3 Char"/>
+    <w:basedOn w:val="DefaultParagraphFont"/>
+    <w:link w:val="Heading3"/>
+    <w:uiPriority w:val="9"/>
+    <w:rsid w:val="00E117CC"/>
+    <w:rPr>
+      <w:rFonts w:ascii="Times New Roman" w:eastAsia="Times New Roman" w:hAnsi="Times New Roman" w:cs="Times New Roman"/>
+      <w:b/>
+      <w:bCs/>
+      <w:sz w:val="27"/>
+      <w:szCs w:val="27"/>
+    </w:rPr>
+  </w:style>
+  <w:style w:type="paragraph" w:styleId="NormalWeb">
+    <w:name w:val="Normal (Web)"/>
+    <w:basedOn w:val="Normal"/>
+    <w:uiPriority w:val="99"/>
+    <w:semiHidden/>
+    <w:unhideWhenUsed/>
+    <w:rsid w:val="00E117CC"/>
+    <w:pPr>
+      <w:spacing w:before="100" w:beforeAutospacing="1" w:after="100" w:afterAutospacing="1" w:line="240" w:lineRule="auto"/>
+    </w:pPr>
+    <w:rPr>
+      <w:rFonts w:ascii="Times New Roman" w:eastAsia="Times New Roman" w:hAnsi="Times New Roman" w:cs="Times New Roman"/>
+      <w:sz w:val="24"/>
+      <w:szCs w:val="24"/>
+    </w:rPr>
+  </w:style>
+  <w:style w:type="character" w:customStyle="1" w:styleId="apple-converted-space">
+    <w:name w:val="apple-converted-space"/>
+    <w:basedOn w:val="DefaultParagraphFont"/>
+    <w:rsid w:val="00E117CC"/>
+  </w:style>
+  <w:style w:type="character" w:customStyle="1" w:styleId="pre">
+    <w:name w:val="pre"/>
+    <w:basedOn w:val="DefaultParagraphFont"/>
+    <w:rsid w:val="00E117CC"/>
+  </w:style>
+  <w:style w:type="character" w:customStyle="1" w:styleId="nx">
+    <w:name w:val="nx"/>
+    <w:basedOn w:val="DefaultParagraphFont"/>
+    <w:rsid w:val="00E117CC"/>
+  </w:style>
+  <w:style w:type="character" w:customStyle="1" w:styleId="p">
+    <w:name w:val="p"/>
+    <w:basedOn w:val="DefaultParagraphFont"/>
+    <w:rsid w:val="00E117CC"/>
   </w:style>
 </w:styles>
 </file>
@@ -9855,6 +9755,25 @@
     <w:name w:val="Normal"/>
     <w:qFormat/>
   </w:style>
+  <w:style w:type="paragraph" w:styleId="Heading3">
+    <w:name w:val="heading 3"/>
+    <w:basedOn w:val="Normal"/>
+    <w:link w:val="Heading3Char"/>
+    <w:uiPriority w:val="9"/>
+    <w:qFormat/>
+    <w:rsid w:val="00E117CC"/>
+    <w:pPr>
+      <w:spacing w:before="100" w:beforeAutospacing="1" w:after="100" w:afterAutospacing="1" w:line="240" w:lineRule="auto"/>
+      <w:outlineLvl w:val="2"/>
+    </w:pPr>
+    <w:rPr>
+      <w:rFonts w:ascii="Times New Roman" w:eastAsia="Times New Roman" w:hAnsi="Times New Roman" w:cs="Times New Roman"/>
+      <w:b/>
+      <w:bCs/>
+      <w:sz w:val="27"/>
+      <w:szCs w:val="27"/>
+    </w:rPr>
+  </w:style>
   <w:style w:type="character" w:default="1" w:styleId="DefaultParagraphFont">
     <w:name w:val="Default Paragraph Font"/>
     <w:uiPriority w:val="1"/>
@@ -9973,6 +9892,56 @@
     <w:name w:val="pl-c1"/>
     <w:basedOn w:val="DefaultParagraphFont"/>
     <w:rsid w:val="002410D6"/>
+  </w:style>
+  <w:style w:type="character" w:customStyle="1" w:styleId="Heading3Char">
+    <w:name w:val="Heading 3 Char"/>
+    <w:basedOn w:val="DefaultParagraphFont"/>
+    <w:link w:val="Heading3"/>
+    <w:uiPriority w:val="9"/>
+    <w:rsid w:val="00E117CC"/>
+    <w:rPr>
+      <w:rFonts w:ascii="Times New Roman" w:eastAsia="Times New Roman" w:hAnsi="Times New Roman" w:cs="Times New Roman"/>
+      <w:b/>
+      <w:bCs/>
+      <w:sz w:val="27"/>
+      <w:szCs w:val="27"/>
+    </w:rPr>
+  </w:style>
+  <w:style w:type="paragraph" w:styleId="NormalWeb">
+    <w:name w:val="Normal (Web)"/>
+    <w:basedOn w:val="Normal"/>
+    <w:uiPriority w:val="99"/>
+    <w:semiHidden/>
+    <w:unhideWhenUsed/>
+    <w:rsid w:val="00E117CC"/>
+    <w:pPr>
+      <w:spacing w:before="100" w:beforeAutospacing="1" w:after="100" w:afterAutospacing="1" w:line="240" w:lineRule="auto"/>
+    </w:pPr>
+    <w:rPr>
+      <w:rFonts w:ascii="Times New Roman" w:eastAsia="Times New Roman" w:hAnsi="Times New Roman" w:cs="Times New Roman"/>
+      <w:sz w:val="24"/>
+      <w:szCs w:val="24"/>
+    </w:rPr>
+  </w:style>
+  <w:style w:type="character" w:customStyle="1" w:styleId="apple-converted-space">
+    <w:name w:val="apple-converted-space"/>
+    <w:basedOn w:val="DefaultParagraphFont"/>
+    <w:rsid w:val="00E117CC"/>
+  </w:style>
+  <w:style w:type="character" w:customStyle="1" w:styleId="pre">
+    <w:name w:val="pre"/>
+    <w:basedOn w:val="DefaultParagraphFont"/>
+    <w:rsid w:val="00E117CC"/>
+  </w:style>
+  <w:style w:type="character" w:customStyle="1" w:styleId="nx">
+    <w:name w:val="nx"/>
+    <w:basedOn w:val="DefaultParagraphFont"/>
+    <w:rsid w:val="00E117CC"/>
+  </w:style>
+  <w:style w:type="character" w:customStyle="1" w:styleId="p">
+    <w:name w:val="p"/>
+    <w:basedOn w:val="DefaultParagraphFont"/>
+    <w:rsid w:val="00E117CC"/>
   </w:style>
 </w:styles>
 </file>

</xml_diff>